<commit_message>
Added Efficiency graph to Quota_Visualisierer.py
</commit_message>
<xml_diff>
--- a/Quotavisualisierung/Projektdokumentation_Quotavisualisierung.docx
+++ b/Quotavisualisierung/Projektdokumentation_Quotavisualisierung.docx
@@ -20,6 +20,28 @@
         </w:rPr>
         <w:t>Projektdokumentation Log-Datei-Visualisierung</w:t>
       </w:r>
+    </w:p>
+    <w:p>
+      <w:pPr>
+        <w:rPr>
+          <w:rFonts w:ascii="Charter" w:hAnsi="Charter"/>
+        </w:rPr>
+      </w:pPr>
+      <w:r>
+        <w:rPr>
+          <w:rFonts w:ascii="Charter" w:hAnsi="Charter"/>
+        </w:rPr>
+        <w:t>Update: Nach der Addition des aktuellen Features kann das</w:t>
+      </w:r>
+      <w:bookmarkStart w:id="0" w:name="_GoBack"/>
+      <w:bookmarkEnd w:id="0"/>
+    </w:p>
+    <w:p>
+      <w:pPr>
+        <w:rPr>
+          <w:rFonts w:ascii="Charter" w:hAnsi="Charter"/>
+        </w:rPr>
+      </w:pPr>
     </w:p>
     <w:p>
       <w:pPr>
@@ -706,8 +728,6 @@
         </w:rPr>
         <w:t xml:space="preserve"> </w:t>
       </w:r>
-      <w:bookmarkStart w:id="0" w:name="_GoBack"/>
-      <w:bookmarkEnd w:id="0"/>
       <w:r>
         <w:rPr>
           <w:rFonts w:ascii="Charter" w:hAnsi="Charter"/>
@@ -725,11 +745,6 @@
           <w:rFonts w:ascii="Charter" w:hAnsi="Charter"/>
         </w:rPr>
         <w:br/>
-      </w:r>
-      <w:r>
-        <w:rPr>
-          <w:rFonts w:ascii="Charter" w:hAnsi="Charter"/>
-        </w:rPr>
         <w:t xml:space="preserve">Der Begriff Startpunkt </w:t>
       </w:r>
       <w:r>
@@ -1154,61 +1169,7 @@
         <w:rPr>
           <w:rFonts w:ascii="Charter" w:hAnsi="Charter"/>
         </w:rPr>
-        <w:t xml:space="preserve">hellgrüne </w:t>
-      </w:r>
-      <w:r>
-        <w:rPr>
-          <w:rFonts w:ascii="Charter" w:hAnsi="Charter"/>
-        </w:rPr>
-        <w:t>Bereiche, in denen der Verbrauch unter 70%</w:t>
-      </w:r>
-      <w:r>
-        <w:rPr>
-          <w:rFonts w:ascii="Charter" w:hAnsi="Charter"/>
-        </w:rPr>
-        <w:t xml:space="preserve"> </w:t>
-      </w:r>
-      <w:r>
-        <w:rPr>
-          <w:rFonts w:ascii="Charter" w:hAnsi="Charter"/>
-        </w:rPr>
-        <w:t xml:space="preserve">des Vergleichswertes liegt, </w:t>
-      </w:r>
-      <w:r>
-        <w:rPr>
-          <w:rFonts w:ascii="Charter" w:hAnsi="Charter"/>
-        </w:rPr>
-        <w:t>dunkelgrüne</w:t>
-      </w:r>
-      <w:r>
-        <w:rPr>
-          <w:rFonts w:ascii="Charter" w:hAnsi="Charter"/>
-        </w:rPr>
-        <w:t xml:space="preserve">, in denen er sich zwischen 70% und 110% befindet, sowie den </w:t>
-      </w:r>
-      <w:r>
-        <w:rPr>
-          <w:rFonts w:ascii="Charter" w:hAnsi="Charter"/>
-        </w:rPr>
-        <w:t>g</w:t>
-      </w:r>
-      <w:r>
-        <w:rPr>
-          <w:rFonts w:ascii="Charter" w:hAnsi="Charter"/>
-        </w:rPr>
-        <w:t>elben Bereichen, welche einen Verbrauch zwischen 110% und 150% signalisieren. Darüber hinaus existieren rote Markierungen, welche eine</w:t>
-      </w:r>
-      <w:r>
-        <w:rPr>
-          <w:rFonts w:ascii="Charter" w:hAnsi="Charter"/>
-        </w:rPr>
-        <w:t>r</w:t>
-      </w:r>
-      <w:r>
-        <w:rPr>
-          <w:rFonts w:ascii="Charter" w:hAnsi="Charter"/>
-        </w:rPr>
-        <w:t xml:space="preserve"> </w:t>
+        <w:t xml:space="preserve">hellgrüne Bereiche, in denen der Verbrauch unter 70% des Vergleichswertes liegt, dunkelgrüne, in denen er sich zwischen 70% und 110% befindet, sowie den gelben Bereichen, welche einen Verbrauch zwischen 110% und 150% signalisieren. Darüber hinaus existieren rote Markierungen, welche einer </w:t>
       </w:r>
       <w:proofErr w:type="spellStart"/>
       <w:r>
@@ -1374,27 +1335,14 @@
       <w:r>
         <w:t xml:space="preserve">Abbildung </w:t>
       </w:r>
-      <w:r>
-        <w:fldChar w:fldCharType="begin"/>
-      </w:r>
-      <w:r>
-        <w:instrText xml:space="preserve"> SEQ Abbildung \* ARABIC </w:instrText>
-      </w:r>
-      <w:r>
-        <w:fldChar w:fldCharType="separate"/>
-      </w:r>
-      <w:r>
-        <w:rPr>
-          <w:noProof/>
-        </w:rPr>
-        <w:t>1</w:t>
-      </w:r>
-      <w:r>
-        <w:rPr>
-          <w:noProof/>
-        </w:rPr>
-        <w:fldChar w:fldCharType="end"/>
-      </w:r>
+      <w:fldSimple w:instr=" SEQ Abbildung \* ARABIC ">
+        <w:r>
+          <w:rPr>
+            <w:noProof/>
+          </w:rPr>
+          <w:t>1</w:t>
+        </w:r>
+      </w:fldSimple>
       <w:r>
         <w:t xml:space="preserve">: Eine Visualisierung einer </w:t>
       </w:r>

</xml_diff>

<commit_message>
fixed quota visualisiation, added additional documentation
</commit_message>
<xml_diff>
--- a/Quotavisualisierung/Projektdokumentation_Quotavisualisierung.docx
+++ b/Quotavisualisierung/Projektdokumentation_Quotavisualisierung.docx
@@ -33,8 +33,6 @@
         </w:rPr>
         <w:t>Update: Nach der Addition des aktuellen Features kann das</w:t>
       </w:r>
-      <w:bookmarkStart w:id="0" w:name="_GoBack"/>
-      <w:bookmarkEnd w:id="0"/>
     </w:p>
     <w:p>
       <w:pPr>
@@ -132,6 +130,12 @@
           <w:rFonts w:ascii="Charter" w:hAnsi="Charter"/>
         </w:rPr>
         <w:t>sind</w:t>
+      </w:r>
+      <w:r>
+        <w:rPr>
+          <w:rFonts w:ascii="Charter" w:hAnsi="Charter"/>
+        </w:rPr>
+        <w:t>. Im unteren Graphen wird für jeden einzelnen Job ein Punkt generiert, der die Effizienz des jeweiligen Jobs repräsentiert.</w:t>
       </w:r>
     </w:p>
     <w:p>
@@ -281,8 +285,15 @@
       <w:r>
         <w:rPr>
           <w:rFonts w:ascii="Charter" w:hAnsi="Charter"/>
-        </w:rPr>
-        <w:t xml:space="preserve">, </w:t>
+          <w:i/>
+        </w:rPr>
+        <w:t xml:space="preserve"> und</w:t>
+      </w:r>
+      <w:r>
+        <w:rPr>
+          <w:rFonts w:ascii="Charter" w:hAnsi="Charter"/>
+        </w:rPr>
+        <w:t xml:space="preserve"> </w:t>
       </w:r>
       <w:proofErr w:type="spellStart"/>
       <w:r>
@@ -293,39 +304,6 @@
         <w:t>Matplotlib</w:t>
       </w:r>
       <w:proofErr w:type="spellEnd"/>
-      <w:r>
-        <w:rPr>
-          <w:rFonts w:ascii="Charter" w:hAnsi="Charter"/>
-        </w:rPr>
-        <w:t xml:space="preserve"> und die </w:t>
-      </w:r>
-      <w:r>
-        <w:rPr>
-          <w:rFonts w:ascii="Charter" w:hAnsi="Charter"/>
-        </w:rPr>
-        <w:t>„</w:t>
-      </w:r>
-      <w:proofErr w:type="spellStart"/>
-      <w:r>
-        <w:rPr>
-          <w:rFonts w:ascii="Charter" w:hAnsi="Charter"/>
-          <w:i/>
-        </w:rPr>
-        <w:t>datetime</w:t>
-      </w:r>
-      <w:proofErr w:type="spellEnd"/>
-      <w:r>
-        <w:rPr>
-          <w:rFonts w:ascii="Charter" w:hAnsi="Charter"/>
-        </w:rPr>
-        <w:t>“</w:t>
-      </w:r>
-      <w:r>
-        <w:rPr>
-          <w:rFonts w:ascii="Charter" w:hAnsi="Charter"/>
-        </w:rPr>
-        <w:t>-Bibliothek.</w:t>
-      </w:r>
     </w:p>
     <w:p>
       <w:pPr>
@@ -860,6 +838,39 @@
         </w:rPr>
         <w:t xml:space="preserve"> ist eine Filterfunktion, wird ein Name gesetzt, so werden nur Jobs berücksichtigt, bei denen der Name Teil des Projektnamens ist.</w:t>
       </w:r>
+      <w:r>
+        <w:rPr>
+          <w:rFonts w:ascii="Charter" w:hAnsi="Charter"/>
+        </w:rPr>
+        <w:t xml:space="preserve"> </w:t>
+      </w:r>
+      <w:r>
+        <w:rPr>
+          <w:rFonts w:ascii="Charter" w:hAnsi="Charter"/>
+        </w:rPr>
+        <w:br/>
+        <w:t>Als Zieldatei können alle üblichen Bildformate und auch Dokumentenformate wie „.</w:t>
+      </w:r>
+      <w:proofErr w:type="spellStart"/>
+      <w:r>
+        <w:rPr>
+          <w:rFonts w:ascii="Charter" w:hAnsi="Charter"/>
+        </w:rPr>
+        <w:t>pdf</w:t>
+      </w:r>
+      <w:proofErr w:type="spellEnd"/>
+      <w:r>
+        <w:rPr>
+          <w:rFonts w:ascii="Charter" w:hAnsi="Charter"/>
+        </w:rPr>
+        <w:t>“</w:t>
+      </w:r>
+      <w:r>
+        <w:rPr>
+          <w:rFonts w:ascii="Charter" w:hAnsi="Charter"/>
+        </w:rPr>
+        <w:t xml:space="preserve"> verwendet werden.</w:t>
+      </w:r>
     </w:p>
     <w:tbl>
       <w:tblPr>
@@ -942,6 +953,13 @@
               <w:rPr>
                 <w:rFonts w:ascii="DejaVu Sans Light" w:hAnsi="DejaVu Sans Light" w:cs="DejaVu Sans Light"/>
               </w:rPr>
+              <w:br/>
+              <w:t>-o=</w:t>
+            </w:r>
+            <w:r>
+              <w:rPr>
+                <w:rFonts w:ascii="DejaVu Sans Light" w:hAnsi="DejaVu Sans Light" w:cs="DejaVu Sans Light"/>
+              </w:rPr>
               <w:t xml:space="preserve">Abbildung3.png </w:t>
             </w:r>
             <w:r>
@@ -1183,7 +1201,14 @@
         <w:rPr>
           <w:rFonts w:ascii="Charter" w:hAnsi="Charter"/>
         </w:rPr>
-        <w:t xml:space="preserve"> von mehr als 150% des </w:t>
+        <w:t xml:space="preserve"> von mehr als </w:t>
+      </w:r>
+      <w:r>
+        <w:rPr>
+          <w:rFonts w:ascii="Charter" w:hAnsi="Charter"/>
+        </w:rPr>
+        <w:lastRenderedPageBreak/>
+        <w:t xml:space="preserve">150% des </w:t>
       </w:r>
       <w:proofErr w:type="spellStart"/>
       <w:r>
@@ -1215,49 +1240,7 @@
         <w:rPr>
           <w:rFonts w:ascii="Charter" w:hAnsi="Charter"/>
         </w:rPr>
-        <w:t>Für</w:t>
-      </w:r>
-      <w:r>
-        <w:rPr>
-          <w:rFonts w:ascii="Charter" w:hAnsi="Charter"/>
-        </w:rPr>
-        <w:t xml:space="preserve"> Monatsabschnitte </w:t>
-      </w:r>
-      <w:r>
-        <w:rPr>
-          <w:rFonts w:ascii="Charter" w:hAnsi="Charter"/>
-        </w:rPr>
-        <w:t xml:space="preserve">sind </w:t>
-      </w:r>
-      <w:r>
-        <w:rPr>
-          <w:rFonts w:ascii="Charter" w:hAnsi="Charter"/>
-        </w:rPr>
-        <w:t xml:space="preserve">109575 Sekunden, also </w:t>
-      </w:r>
-      <w:r>
-        <w:rPr>
-          <w:rFonts w:ascii="Charter" w:hAnsi="Charter"/>
-        </w:rPr>
-        <w:t xml:space="preserve">rund </w:t>
-      </w:r>
-      <w:r>
-        <w:rPr>
-          <w:rFonts w:ascii="Charter" w:hAnsi="Charter"/>
-        </w:rPr>
-        <w:t>30</w:t>
-      </w:r>
-      <w:r>
-        <w:rPr>
-          <w:rFonts w:ascii="Charter" w:hAnsi="Charter"/>
-        </w:rPr>
-        <w:t xml:space="preserve"> Tage</w:t>
-      </w:r>
-      <w:r>
-        <w:rPr>
-          <w:rFonts w:ascii="Charter" w:hAnsi="Charter"/>
-        </w:rPr>
-        <w:t xml:space="preserve"> vorgesehen.</w:t>
+        <w:t>Jeder Abschnitt repräsentiert einen Kalendermonat, mit dem 1. des Monats beginnend.</w:t>
       </w:r>
       <w:r>
         <w:rPr>
@@ -1281,12 +1264,11 @@
           <w:noProof/>
           <w:lang w:eastAsia="de-DE"/>
         </w:rPr>
-        <w:lastRenderedPageBreak/>
         <w:drawing>
           <wp:inline distT="0" distB="0" distL="0" distR="0">
-            <wp:extent cx="5545776" cy="4285261"/>
-            <wp:effectExtent l="0" t="0" r="0" b="1270"/>
-            <wp:docPr id="2" name="Grafik 2"/>
+            <wp:extent cx="5753100" cy="4442460"/>
+            <wp:effectExtent l="0" t="0" r="0" b="0"/>
+            <wp:docPr id="1" name="Grafik 1" descr="C:\Users\Sebastian\PycharmProjects\Plotter\plot_.jpg"/>
             <wp:cNvGraphicFramePr>
               <a:graphicFrameLocks xmlns:a="http://schemas.openxmlformats.org/drawingml/2006/main" noChangeAspect="1"/>
             </wp:cNvGraphicFramePr>
@@ -1294,8 +1276,10 @@
               <a:graphicData uri="http://schemas.openxmlformats.org/drawingml/2006/picture">
                 <pic:pic xmlns:pic="http://schemas.openxmlformats.org/drawingml/2006/picture">
                   <pic:nvPicPr>
-                    <pic:cNvPr id="2" name="graphmuster.png"/>
-                    <pic:cNvPicPr/>
+                    <pic:cNvPr id="0" name="Picture 1" descr="C:\Users\Sebastian\PycharmProjects\Plotter\plot_.jpg"/>
+                    <pic:cNvPicPr>
+                      <a:picLocks noChangeAspect="1" noChangeArrowheads="1"/>
+                    </pic:cNvPicPr>
                   </pic:nvPicPr>
                   <pic:blipFill>
                     <a:blip r:embed="rId5" cstate="print">
@@ -1305,18 +1289,23 @@
                         </a:ext>
                       </a:extLst>
                     </a:blip>
+                    <a:srcRect/>
                     <a:stretch>
                       <a:fillRect/>
                     </a:stretch>
                   </pic:blipFill>
-                  <pic:spPr>
+                  <pic:spPr bwMode="auto">
                     <a:xfrm>
                       <a:off x="0" y="0"/>
-                      <a:ext cx="5550619" cy="4289003"/>
+                      <a:ext cx="5753100" cy="4442460"/>
                     </a:xfrm>
                     <a:prstGeom prst="rect">
                       <a:avLst/>
                     </a:prstGeom>
+                    <a:noFill/>
+                    <a:ln>
+                      <a:noFill/>
+                    </a:ln>
                   </pic:spPr>
                 </pic:pic>
               </a:graphicData>
@@ -1335,14 +1324,27 @@
       <w:r>
         <w:t xml:space="preserve">Abbildung </w:t>
       </w:r>
-      <w:fldSimple w:instr=" SEQ Abbildung \* ARABIC ">
-        <w:r>
-          <w:rPr>
-            <w:noProof/>
-          </w:rPr>
-          <w:t>1</w:t>
-        </w:r>
-      </w:fldSimple>
+      <w:r>
+        <w:fldChar w:fldCharType="begin"/>
+      </w:r>
+      <w:r>
+        <w:instrText xml:space="preserve"> SEQ Abbildung \* ARABIC </w:instrText>
+      </w:r>
+      <w:r>
+        <w:fldChar w:fldCharType="separate"/>
+      </w:r>
+      <w:r>
+        <w:rPr>
+          <w:noProof/>
+        </w:rPr>
+        <w:t>1</w:t>
+      </w:r>
+      <w:r>
+        <w:rPr>
+          <w:noProof/>
+        </w:rPr>
+        <w:fldChar w:fldCharType="end"/>
+      </w:r>
       <w:r>
         <w:t xml:space="preserve">: Eine Visualisierung einer </w:t>
       </w:r>
@@ -1692,7 +1694,15 @@
         <w:rPr>
           <w:rFonts w:ascii="Charter" w:hAnsi="Charter"/>
         </w:rPr>
-        <w:t xml:space="preserve"> angezeigt.</w:t>
+        <w:t xml:space="preserve"> a</w:t>
+      </w:r>
+      <w:bookmarkStart w:id="0" w:name="_GoBack"/>
+      <w:bookmarkEnd w:id="0"/>
+      <w:r>
+        <w:rPr>
+          <w:rFonts w:ascii="Charter" w:hAnsi="Charter"/>
+        </w:rPr>
+        <w:t>ngezeigt.</w:t>
       </w:r>
     </w:p>
     <w:p>
@@ -1867,6 +1877,7 @@
           <w:rFonts w:ascii="Charter" w:hAnsi="Charter"/>
           <w:b/>
         </w:rPr>
+        <w:lastRenderedPageBreak/>
         <w:t>maximum</w:t>
       </w:r>
       <w:proofErr w:type="spellEnd"/>

</xml_diff>

<commit_message>
"Remaining corehours" -> "Granted corehours"
</commit_message>
<xml_diff>
--- a/Quotavisualisierung/Projektdokumentation_Quotavisualisierung.docx
+++ b/Quotavisualisierung/Projektdokumentation_Quotavisualisierung.docx
@@ -193,31 +193,121 @@
         <w:rPr>
           <w:rFonts w:ascii="Charter" w:hAnsi="Charter"/>
         </w:rPr>
-        <w:t>Projektdokumentation</w:t>
-      </w:r>
-      <w:r>
-        <w:rPr>
-          <w:rFonts w:ascii="Charter" w:hAnsi="Charter"/>
-        </w:rPr>
-        <w:t>_Quotavisualisierung.docx</w:t>
+        <w:t>Time_functions.py</w:t>
       </w:r>
     </w:p>
     <w:p>
       <w:pPr>
-        <w:rPr>
-          <w:rFonts w:ascii="Charter" w:hAnsi="Charter"/>
-        </w:rPr>
-      </w:pPr>
-      <w:r>
-        <w:rPr>
-          <w:rFonts w:ascii="Charter" w:hAnsi="Charter"/>
-          <w:b/>
-        </w:rPr>
-        <w:t>Anforderungen:</w:t>
+        <w:pStyle w:val="Listenabsatz"/>
+        <w:numPr>
+          <w:ilvl w:val="0"/>
+          <w:numId w:val="1"/>
+        </w:numPr>
+        <w:rPr>
+          <w:rFonts w:ascii="Charter" w:hAnsi="Charter"/>
+        </w:rPr>
+      </w:pPr>
+      <w:r>
+        <w:rPr>
+          <w:rFonts w:ascii="Charter" w:hAnsi="Charter"/>
+        </w:rPr>
+        <w:t>Parsing.py</w:t>
       </w:r>
     </w:p>
     <w:p>
       <w:pPr>
+        <w:pStyle w:val="Listenabsatz"/>
+        <w:numPr>
+          <w:ilvl w:val="0"/>
+          <w:numId w:val="1"/>
+        </w:numPr>
+        <w:rPr>
+          <w:rFonts w:ascii="Charter" w:hAnsi="Charter"/>
+        </w:rPr>
+      </w:pPr>
+      <w:r>
+        <w:rPr>
+          <w:rFonts w:ascii="Charter" w:hAnsi="Charter"/>
+        </w:rPr>
+        <w:t>Drawing.py</w:t>
+      </w:r>
+    </w:p>
+    <w:p>
+      <w:pPr>
+        <w:pStyle w:val="Listenabsatz"/>
+        <w:numPr>
+          <w:ilvl w:val="0"/>
+          <w:numId w:val="1"/>
+        </w:numPr>
+        <w:rPr>
+          <w:rFonts w:ascii="Charter" w:hAnsi="Charter"/>
+        </w:rPr>
+      </w:pPr>
+      <w:r>
+        <w:rPr>
+          <w:rFonts w:ascii="Charter" w:hAnsi="Charter"/>
+        </w:rPr>
+        <w:t>Pillow.py</w:t>
+      </w:r>
+    </w:p>
+    <w:p>
+      <w:pPr>
+        <w:pStyle w:val="Listenabsatz"/>
+        <w:numPr>
+          <w:ilvl w:val="0"/>
+          <w:numId w:val="1"/>
+        </w:numPr>
+        <w:rPr>
+          <w:rFonts w:ascii="Charter" w:hAnsi="Charter"/>
+        </w:rPr>
+      </w:pPr>
+      <w:r>
+        <w:rPr>
+          <w:rFonts w:ascii="Charter" w:hAnsi="Charter"/>
+        </w:rPr>
+        <w:t>Nutzer_Dokumentation_Visualisierung.docx</w:t>
+      </w:r>
+    </w:p>
+    <w:p>
+      <w:pPr>
+        <w:pStyle w:val="Listenabsatz"/>
+        <w:numPr>
+          <w:ilvl w:val="0"/>
+          <w:numId w:val="1"/>
+        </w:numPr>
+        <w:rPr>
+          <w:rFonts w:ascii="Charter" w:hAnsi="Charter"/>
+        </w:rPr>
+      </w:pPr>
+      <w:r>
+        <w:rPr>
+          <w:rFonts w:ascii="Charter" w:hAnsi="Charter"/>
+        </w:rPr>
+        <w:t>Projektdokumentation</w:t>
+      </w:r>
+      <w:r>
+        <w:rPr>
+          <w:rFonts w:ascii="Charter" w:hAnsi="Charter"/>
+        </w:rPr>
+        <w:t>_Quotavisualisierung.docx</w:t>
+      </w:r>
+    </w:p>
+    <w:p>
+      <w:pPr>
+        <w:rPr>
+          <w:rFonts w:ascii="Charter" w:hAnsi="Charter"/>
+        </w:rPr>
+      </w:pPr>
+      <w:r>
+        <w:rPr>
+          <w:rFonts w:ascii="Charter" w:hAnsi="Charter"/>
+          <w:b/>
+        </w:rPr>
+        <w:t>Anforderungen:</w:t>
+      </w:r>
+    </w:p>
+    <w:p>
+      <w:pPr>
         <w:rPr>
           <w:rFonts w:ascii="Charter" w:hAnsi="Charter"/>
         </w:rPr>
@@ -244,7 +334,13 @@
         <w:rPr>
           <w:rFonts w:ascii="Charter" w:hAnsi="Charter"/>
         </w:rPr>
-        <w:t xml:space="preserve"> 3.5)</w:t>
+        <w:t xml:space="preserve"> 3.6</w:t>
+      </w:r>
+      <w:r>
+        <w:rPr>
+          <w:rFonts w:ascii="Charter" w:hAnsi="Charter"/>
+        </w:rPr>
+        <w:t>)</w:t>
       </w:r>
       <w:r>
         <w:rPr>
@@ -304,6 +400,48 @@
         <w:t>Matplotlib</w:t>
       </w:r>
       <w:proofErr w:type="spellEnd"/>
+      <w:r>
+        <w:rPr>
+          <w:rFonts w:ascii="Charter" w:hAnsi="Charter"/>
+          <w:i/>
+        </w:rPr>
+        <w:t xml:space="preserve">, </w:t>
+      </w:r>
+      <w:r>
+        <w:rPr>
+          <w:rFonts w:ascii="Charter" w:hAnsi="Charter"/>
+        </w:rPr>
+        <w:t>das Modul</w:t>
+      </w:r>
+      <w:r>
+        <w:rPr>
+          <w:rFonts w:ascii="Charter" w:hAnsi="Charter"/>
+          <w:i/>
+        </w:rPr>
+        <w:t xml:space="preserve"> </w:t>
+      </w:r>
+      <w:proofErr w:type="spellStart"/>
+      <w:r>
+        <w:rPr>
+          <w:rFonts w:ascii="Charter" w:hAnsi="Charter"/>
+          <w:i/>
+        </w:rPr>
+        <w:t>Pillow</w:t>
+      </w:r>
+      <w:proofErr w:type="spellEnd"/>
+      <w:r>
+        <w:rPr>
+          <w:rFonts w:ascii="Charter" w:hAnsi="Charter"/>
+          <w:i/>
+        </w:rPr>
+        <w:t xml:space="preserve"> </w:t>
+      </w:r>
+      <w:r>
+        <w:rPr>
+          <w:rFonts w:ascii="Charter" w:hAnsi="Charter"/>
+        </w:rPr>
+        <w:t>wird verwendet, befindet sich aber auch im Repository und wird mit gepullt.</w:t>
+      </w:r>
     </w:p>
     <w:p>
       <w:pPr>
@@ -581,7 +719,15 @@
         <w:rPr>
           <w:rFonts w:ascii="Charter" w:hAnsi="Charter"/>
         </w:rPr>
-        <w:t>Source_Datei</w:t>
+        <w:t>Source_Date</w:t>
+      </w:r>
+      <w:bookmarkStart w:id="0" w:name="_GoBack"/>
+      <w:bookmarkEnd w:id="0"/>
+      <w:r>
+        <w:rPr>
+          <w:rFonts w:ascii="Charter" w:hAnsi="Charter"/>
+        </w:rPr>
+        <w:t>i</w:t>
       </w:r>
       <w:proofErr w:type="spellEnd"/>
       <w:r>
@@ -1107,6 +1253,7 @@
         <w:rPr>
           <w:rFonts w:ascii="Charter" w:hAnsi="Charter"/>
         </w:rPr>
+        <w:lastRenderedPageBreak/>
         <w:t>Das Script generiert</w:t>
       </w:r>
       <w:r>
@@ -1201,14 +1348,7 @@
         <w:rPr>
           <w:rFonts w:ascii="Charter" w:hAnsi="Charter"/>
         </w:rPr>
-        <w:t xml:space="preserve"> von mehr als </w:t>
-      </w:r>
-      <w:r>
-        <w:rPr>
-          <w:rFonts w:ascii="Charter" w:hAnsi="Charter"/>
-        </w:rPr>
-        <w:lastRenderedPageBreak/>
-        <w:t xml:space="preserve">150% des </w:t>
+        <w:t xml:space="preserve"> von mehr als 150% des </w:t>
       </w:r>
       <w:proofErr w:type="spellStart"/>
       <w:r>
@@ -1324,27 +1464,14 @@
       <w:r>
         <w:t xml:space="preserve">Abbildung </w:t>
       </w:r>
-      <w:r>
-        <w:fldChar w:fldCharType="begin"/>
-      </w:r>
-      <w:r>
-        <w:instrText xml:space="preserve"> SEQ Abbildung \* ARABIC </w:instrText>
-      </w:r>
-      <w:r>
-        <w:fldChar w:fldCharType="separate"/>
-      </w:r>
-      <w:r>
-        <w:rPr>
-          <w:noProof/>
-        </w:rPr>
-        <w:t>1</w:t>
-      </w:r>
-      <w:r>
-        <w:rPr>
-          <w:noProof/>
-        </w:rPr>
-        <w:fldChar w:fldCharType="end"/>
-      </w:r>
+      <w:fldSimple w:instr=" SEQ Abbildung \* ARABIC ">
+        <w:r>
+          <w:rPr>
+            <w:noProof/>
+          </w:rPr>
+          <w:t>1</w:t>
+        </w:r>
+      </w:fldSimple>
       <w:r>
         <w:t xml:space="preserve">: Eine Visualisierung einer </w:t>
       </w:r>
@@ -1694,15 +1821,7 @@
         <w:rPr>
           <w:rFonts w:ascii="Charter" w:hAnsi="Charter"/>
         </w:rPr>
-        <w:t xml:space="preserve"> a</w:t>
-      </w:r>
-      <w:bookmarkStart w:id="0" w:name="_GoBack"/>
-      <w:bookmarkEnd w:id="0"/>
-      <w:r>
-        <w:rPr>
-          <w:rFonts w:ascii="Charter" w:hAnsi="Charter"/>
-        </w:rPr>
-        <w:t>ngezeigt.</w:t>
+        <w:t xml:space="preserve"> angezeigt.</w:t>
       </w:r>
     </w:p>
     <w:p>
@@ -1752,6 +1871,7 @@
           <w:rFonts w:ascii="Charter" w:hAnsi="Charter"/>
           <w:b/>
         </w:rPr>
+        <w:lastRenderedPageBreak/>
         <w:t>t</w:t>
       </w:r>
       <w:r>
@@ -1877,7 +1997,6 @@
           <w:rFonts w:ascii="Charter" w:hAnsi="Charter"/>
           <w:b/>
         </w:rPr>
-        <w:lastRenderedPageBreak/>
         <w:t>maximum</w:t>
       </w:r>
       <w:proofErr w:type="spellEnd"/>

</xml_diff>